<commit_message>
Add new commit to git tutorial.
</commit_message>
<xml_diff>
--- a/GitTutorial.docx
+++ b/GitTutorial.docx
@@ -22,18 +22,40 @@
           <w:szCs w:val="40"/>
           <w:u w:val="single"/>
         </w:rPr>
-        <w:t xml:space="preserve">Инструкция по работе с репозиторием на </w:t>
-      </w:r>
+        <w:t xml:space="preserve">Инструкция по работе с </w:t>
+      </w:r>
+      <w:proofErr w:type="spellStart"/>
       <w:r>
         <w:rPr>
           <w:b/>
           <w:sz w:val="40"/>
           <w:szCs w:val="40"/>
           <w:u w:val="single"/>
+        </w:rPr>
+        <w:t>репозиторием</w:t>
+      </w:r>
+      <w:proofErr w:type="spellEnd"/>
+      <w:r>
+        <w:rPr>
+          <w:b/>
+          <w:sz w:val="40"/>
+          <w:szCs w:val="40"/>
+          <w:u w:val="single"/>
+        </w:rPr>
+        <w:t xml:space="preserve"> на </w:t>
+      </w:r>
+      <w:proofErr w:type="spellStart"/>
+      <w:r>
+        <w:rPr>
+          <w:b/>
+          <w:sz w:val="40"/>
+          <w:szCs w:val="40"/>
+          <w:u w:val="single"/>
           <w:lang w:val="en-US"/>
         </w:rPr>
         <w:t>github</w:t>
       </w:r>
+      <w:proofErr w:type="spellEnd"/>
     </w:p>
     <w:p>
       <w:pPr>
@@ -142,12 +164,42 @@
           <w:lang w:val="en-US"/>
         </w:rPr>
       </w:pPr>
-      <w:r>
-        <w:rPr>
-          <w:lang w:val="en-US"/>
-        </w:rPr>
-        <w:t>Скачиваем и устанавливаем клиен</w:t>
-      </w:r>
+      <w:proofErr w:type="spellStart"/>
+      <w:r>
+        <w:rPr>
+          <w:lang w:val="en-US"/>
+        </w:rPr>
+        <w:t>Скачиваем</w:t>
+      </w:r>
+      <w:proofErr w:type="spellEnd"/>
+      <w:r>
+        <w:rPr>
+          <w:lang w:val="en-US"/>
+        </w:rPr>
+        <w:t xml:space="preserve"> и </w:t>
+      </w:r>
+      <w:proofErr w:type="spellStart"/>
+      <w:r>
+        <w:rPr>
+          <w:lang w:val="en-US"/>
+        </w:rPr>
+        <w:t>устанавливаем</w:t>
+      </w:r>
+      <w:proofErr w:type="spellEnd"/>
+      <w:r>
+        <w:rPr>
+          <w:lang w:val="en-US"/>
+        </w:rPr>
+        <w:t xml:space="preserve"> </w:t>
+      </w:r>
+      <w:proofErr w:type="spellStart"/>
+      <w:r>
+        <w:rPr>
+          <w:lang w:val="en-US"/>
+        </w:rPr>
+        <w:t>клиен</w:t>
+      </w:r>
+      <w:proofErr w:type="spellEnd"/>
       <w:r>
         <w:t>т</w:t>
       </w:r>
@@ -170,7 +222,49 @@
         <w:rPr>
           <w:lang w:val="en-US"/>
         </w:rPr>
-        <w:t xml:space="preserve"> для вашей системы (Win, Mac).</w:t>
+        <w:t xml:space="preserve"> </w:t>
+      </w:r>
+      <w:proofErr w:type="spellStart"/>
+      <w:r>
+        <w:rPr>
+          <w:lang w:val="en-US"/>
+        </w:rPr>
+        <w:t>для</w:t>
+      </w:r>
+      <w:proofErr w:type="spellEnd"/>
+      <w:r>
+        <w:rPr>
+          <w:lang w:val="en-US"/>
+        </w:rPr>
+        <w:t xml:space="preserve"> </w:t>
+      </w:r>
+      <w:proofErr w:type="spellStart"/>
+      <w:r>
+        <w:rPr>
+          <w:lang w:val="en-US"/>
+        </w:rPr>
+        <w:t>вашей</w:t>
+      </w:r>
+      <w:proofErr w:type="spellEnd"/>
+      <w:r>
+        <w:rPr>
+          <w:lang w:val="en-US"/>
+        </w:rPr>
+        <w:t xml:space="preserve"> </w:t>
+      </w:r>
+      <w:proofErr w:type="spellStart"/>
+      <w:r>
+        <w:rPr>
+          <w:lang w:val="en-US"/>
+        </w:rPr>
+        <w:t>системы</w:t>
+      </w:r>
+      <w:proofErr w:type="spellEnd"/>
+      <w:r>
+        <w:rPr>
+          <w:lang w:val="en-US"/>
+        </w:rPr>
+        <w:t xml:space="preserve"> (Win, Mac).</w:t>
       </w:r>
     </w:p>
     <w:p>
@@ -185,7 +279,15 @@
         </w:rPr>
       </w:pPr>
       <w:r>
-        <w:t xml:space="preserve">Клонируем репозиторий. Для примера - </w:t>
+        <w:t xml:space="preserve">Клонируем </w:t>
+      </w:r>
+      <w:proofErr w:type="spellStart"/>
+      <w:r>
+        <w:t>репозиторий</w:t>
+      </w:r>
+      <w:proofErr w:type="spellEnd"/>
+      <w:r>
+        <w:t xml:space="preserve">. Для примера - </w:t>
       </w:r>
       <w:hyperlink r:id="rId9" w:history="1">
         <w:r>
@@ -196,7 +298,15 @@
         </w:r>
       </w:hyperlink>
       <w:r>
-        <w:t xml:space="preserve"> (это репозиторий созданный мною, в нем </w:t>
+        <w:t xml:space="preserve"> (это </w:t>
+      </w:r>
+      <w:proofErr w:type="spellStart"/>
+      <w:r>
+        <w:t>репозиторий</w:t>
+      </w:r>
+      <w:proofErr w:type="spellEnd"/>
+      <w:r>
+        <w:t xml:space="preserve"> созданный мною, в нем </w:t>
       </w:r>
       <w:r>
         <w:rPr>
@@ -219,12 +329,56 @@
           <w:lang w:val="en-US"/>
         </w:rPr>
       </w:pPr>
-      <w:r>
-        <w:rPr>
-          <w:lang w:val="en-US"/>
-        </w:rPr>
-        <w:t>Копируем ссылку на репозиторий</w:t>
-      </w:r>
+      <w:proofErr w:type="spellStart"/>
+      <w:r>
+        <w:rPr>
+          <w:lang w:val="en-US"/>
+        </w:rPr>
+        <w:t>Копируем</w:t>
+      </w:r>
+      <w:proofErr w:type="spellEnd"/>
+      <w:r>
+        <w:rPr>
+          <w:lang w:val="en-US"/>
+        </w:rPr>
+        <w:t xml:space="preserve"> </w:t>
+      </w:r>
+      <w:proofErr w:type="spellStart"/>
+      <w:r>
+        <w:rPr>
+          <w:lang w:val="en-US"/>
+        </w:rPr>
+        <w:t>ссылку</w:t>
+      </w:r>
+      <w:proofErr w:type="spellEnd"/>
+      <w:r>
+        <w:rPr>
+          <w:lang w:val="en-US"/>
+        </w:rPr>
+        <w:t xml:space="preserve"> </w:t>
+      </w:r>
+      <w:proofErr w:type="spellStart"/>
+      <w:r>
+        <w:rPr>
+          <w:lang w:val="en-US"/>
+        </w:rPr>
+        <w:t>на</w:t>
+      </w:r>
+      <w:proofErr w:type="spellEnd"/>
+      <w:r>
+        <w:rPr>
+          <w:lang w:val="en-US"/>
+        </w:rPr>
+        <w:t xml:space="preserve"> </w:t>
+      </w:r>
+      <w:proofErr w:type="spellStart"/>
+      <w:r>
+        <w:rPr>
+          <w:lang w:val="en-US"/>
+        </w:rPr>
+        <w:t>репозиторий</w:t>
+      </w:r>
+      <w:proofErr w:type="spellEnd"/>
     </w:p>
     <w:p>
       <w:pPr>
@@ -300,15 +454,45 @@
           <w:lang w:val="en-US"/>
         </w:rPr>
       </w:pPr>
+      <w:proofErr w:type="spellStart"/>
       <w:r>
         <w:rPr>
           <w:lang w:val="en-US"/>
         </w:rPr>
         <w:lastRenderedPageBreak/>
-        <w:t xml:space="preserve">Открываем SourceTree </w:t>
-      </w:r>
-      <w:r>
-        <w:t>и создаем новый репозиторий (</w:t>
+        <w:t>Открываем</w:t>
+      </w:r>
+      <w:proofErr w:type="spellEnd"/>
+      <w:r>
+        <w:rPr>
+          <w:lang w:val="en-US"/>
+        </w:rPr>
+        <w:t xml:space="preserve"> </w:t>
+      </w:r>
+      <w:proofErr w:type="spellStart"/>
+      <w:r>
+        <w:rPr>
+          <w:lang w:val="en-US"/>
+        </w:rPr>
+        <w:t>SourceTree</w:t>
+      </w:r>
+      <w:proofErr w:type="spellEnd"/>
+      <w:r>
+        <w:rPr>
+          <w:lang w:val="en-US"/>
+        </w:rPr>
+        <w:t xml:space="preserve"> </w:t>
+      </w:r>
+      <w:r>
+        <w:t xml:space="preserve">и создаем новый </w:t>
+      </w:r>
+      <w:proofErr w:type="spellStart"/>
+      <w:r>
+        <w:t>репозиторий</w:t>
+      </w:r>
+      <w:proofErr w:type="spellEnd"/>
+      <w:r>
+        <w:t xml:space="preserve"> (</w:t>
       </w:r>
       <w:r>
         <w:rPr>
@@ -316,8 +500,6 @@
         </w:rPr>
         <w:t>Clone</w:t>
       </w:r>
-      <w:bookmarkStart w:id="0" w:name="_GoBack"/>
-      <w:bookmarkEnd w:id="0"/>
       <w:r>
         <w:rPr>
           <w:lang w:val="en-US"/>
@@ -465,12 +647,14 @@
           <w:lang w:val="en-US"/>
         </w:rPr>
       </w:pPr>
+      <w:proofErr w:type="spellStart"/>
       <w:r>
         <w:rPr>
           <w:lang w:val="en-US"/>
         </w:rPr>
         <w:t>Настраиваем</w:t>
       </w:r>
+      <w:proofErr w:type="spellEnd"/>
     </w:p>
     <w:p>
       <w:pPr>
@@ -555,13 +739,14 @@
           <w:lang w:val="en-US"/>
         </w:rPr>
       </w:pPr>
-      <w:r>
-        <w:rPr>
-          <w:lang w:val="en-US"/>
-        </w:rPr>
-        <w:lastRenderedPageBreak/>
+      <w:proofErr w:type="spellStart"/>
+      <w:r>
+        <w:rPr>
+          <w:lang w:val="en-US"/>
+        </w:rPr>
         <w:t>Клонируем</w:t>
       </w:r>
+      <w:proofErr w:type="spellEnd"/>
     </w:p>
     <w:p>
       <w:pPr>
@@ -589,23 +774,273 @@
     </w:p>
     <w:p>
       <w:pPr>
-        <w:rPr>
-          <w:lang w:val="en-US"/>
-        </w:rPr>
-      </w:pPr>
-    </w:p>
-    <w:p>
-      <w:pPr>
-        <w:rPr>
-          <w:lang w:val="en-US"/>
-        </w:rPr>
-      </w:pPr>
-      <w:r>
-        <w:rPr>
-          <w:lang w:val="en-US"/>
-        </w:rPr>
-        <w:t>На данный момент я подготовил для Вас две “репки” :</w:t>
-      </w:r>
+        <w:pStyle w:val="a3"/>
+        <w:numPr>
+          <w:ilvl w:val="0"/>
+          <w:numId w:val="2"/>
+        </w:numPr>
+        <w:rPr>
+          <w:lang w:val="en-US"/>
+        </w:rPr>
+      </w:pPr>
+      <w:r>
+        <w:t xml:space="preserve">Если вдруг по каким-то причинам (кроме отсутствия интернет соединения) у Вас не получается </w:t>
+      </w:r>
+      <w:proofErr w:type="spellStart"/>
+      <w:r>
+        <w:t>склонировать</w:t>
+      </w:r>
+      <w:proofErr w:type="spellEnd"/>
+      <w:r>
+        <w:t xml:space="preserve"> </w:t>
+      </w:r>
+      <w:r>
+        <w:rPr>
+          <w:strike/>
+        </w:rPr>
+        <w:t>овечку «Доли»</w:t>
+      </w:r>
+      <w:r>
+        <w:t xml:space="preserve"> «</w:t>
+      </w:r>
+      <w:r>
+        <w:t>репку</w:t>
+      </w:r>
+      <w:r>
+        <w:t>»</w:t>
+      </w:r>
+      <w:r>
+        <w:t xml:space="preserve">, а она ой как нужна то всегда можно просто </w:t>
+      </w:r>
+    </w:p>
+    <w:p>
+      <w:pPr>
+        <w:pStyle w:val="a3"/>
+      </w:pPr>
+    </w:p>
+    <w:p>
+      <w:pPr>
+        <w:pStyle w:val="a3"/>
+        <w:ind w:left="709"/>
+      </w:pPr>
+      <w:r>
+        <w:rPr>
+          <w:noProof/>
+          <w:lang w:val="en-US"/>
+        </w:rPr>
+        <w:drawing>
+          <wp:inline distT="0" distB="0" distL="0" distR="0" wp14:anchorId="4DEEA85C" wp14:editId="317AB1DA">
+            <wp:extent cx="5485977" cy="3602334"/>
+            <wp:effectExtent l="0" t="0" r="635" b="5080"/>
+            <wp:docPr id="1" name="Рисунок 1"/>
+            <wp:cNvGraphicFramePr>
+              <a:graphicFrameLocks xmlns:a="http://schemas.openxmlformats.org/drawingml/2006/main" noChangeAspect="1"/>
+            </wp:cNvGraphicFramePr>
+            <a:graphic xmlns:a="http://schemas.openxmlformats.org/drawingml/2006/main">
+              <a:graphicData uri="http://schemas.openxmlformats.org/drawingml/2006/picture">
+                <pic:pic xmlns:pic="http://schemas.openxmlformats.org/drawingml/2006/picture">
+                  <pic:nvPicPr>
+                    <pic:cNvPr id="0" name="Picture 1"/>
+                    <pic:cNvPicPr>
+                      <a:picLocks noChangeAspect="1" noChangeArrowheads="1"/>
+                    </pic:cNvPicPr>
+                  </pic:nvPicPr>
+                  <pic:blipFill>
+                    <a:blip r:embed="rId14">
+                      <a:extLst>
+                        <a:ext uri="{28A0092B-C50C-407E-A947-70E740481C1C}">
+                          <a14:useLocalDpi xmlns:a14="http://schemas.microsoft.com/office/drawing/2010/main" val="0"/>
+                        </a:ext>
+                      </a:extLst>
+                    </a:blip>
+                    <a:srcRect/>
+                    <a:stretch>
+                      <a:fillRect/>
+                    </a:stretch>
+                  </pic:blipFill>
+                  <pic:spPr bwMode="auto">
+                    <a:xfrm>
+                      <a:off x="0" y="0"/>
+                      <a:ext cx="5486558" cy="3602715"/>
+                    </a:xfrm>
+                    <a:prstGeom prst="rect">
+                      <a:avLst/>
+                    </a:prstGeom>
+                    <a:noFill/>
+                    <a:ln>
+                      <a:noFill/>
+                    </a:ln>
+                  </pic:spPr>
+                </pic:pic>
+              </a:graphicData>
+            </a:graphic>
+          </wp:inline>
+        </w:drawing>
+      </w:r>
+    </w:p>
+    <w:p>
+      <w:pPr>
+        <w:pStyle w:val="a3"/>
+        <w:ind w:left="709"/>
+      </w:pPr>
+      <w:r>
+        <w:t xml:space="preserve">но это все-же «не по пацански», постарайтесь настроить дома </w:t>
+      </w:r>
+      <w:proofErr w:type="spellStart"/>
+      <w:r>
+        <w:rPr>
+          <w:lang w:val="en-US"/>
+        </w:rPr>
+        <w:t>git</w:t>
+      </w:r>
+      <w:proofErr w:type="spellEnd"/>
+      <w:r>
+        <w:rPr>
+          <w:lang w:val="en-US"/>
+        </w:rPr>
+        <w:t>-</w:t>
+      </w:r>
+      <w:r>
+        <w:t>клиент (100% пригодится)</w:t>
+      </w:r>
+      <w:bookmarkStart w:id="0" w:name="_GoBack"/>
+      <w:bookmarkEnd w:id="0"/>
+    </w:p>
+    <w:p>
+      <w:pPr>
+        <w:pStyle w:val="a3"/>
+        <w:rPr>
+          <w:lang w:val="en-US"/>
+        </w:rPr>
+      </w:pPr>
+    </w:p>
+    <w:p>
+      <w:pPr>
+        <w:rPr>
+          <w:lang w:val="en-US"/>
+        </w:rPr>
+      </w:pPr>
+    </w:p>
+    <w:p>
+      <w:pPr>
+        <w:rPr>
+          <w:lang w:val="en-US"/>
+        </w:rPr>
+      </w:pPr>
+      <w:proofErr w:type="spellStart"/>
+      <w:r>
+        <w:rPr>
+          <w:lang w:val="en-US"/>
+        </w:rPr>
+        <w:t>На</w:t>
+      </w:r>
+      <w:proofErr w:type="spellEnd"/>
+      <w:r>
+        <w:rPr>
+          <w:lang w:val="en-US"/>
+        </w:rPr>
+        <w:t xml:space="preserve"> </w:t>
+      </w:r>
+      <w:proofErr w:type="spellStart"/>
+      <w:r>
+        <w:rPr>
+          <w:lang w:val="en-US"/>
+        </w:rPr>
+        <w:t>данный</w:t>
+      </w:r>
+      <w:proofErr w:type="spellEnd"/>
+      <w:r>
+        <w:rPr>
+          <w:lang w:val="en-US"/>
+        </w:rPr>
+        <w:t xml:space="preserve"> </w:t>
+      </w:r>
+      <w:proofErr w:type="spellStart"/>
+      <w:r>
+        <w:rPr>
+          <w:lang w:val="en-US"/>
+        </w:rPr>
+        <w:t>момент</w:t>
+      </w:r>
+      <w:proofErr w:type="spellEnd"/>
+      <w:r>
+        <w:rPr>
+          <w:lang w:val="en-US"/>
+        </w:rPr>
+        <w:t xml:space="preserve"> я </w:t>
+      </w:r>
+      <w:proofErr w:type="spellStart"/>
+      <w:r>
+        <w:rPr>
+          <w:lang w:val="en-US"/>
+        </w:rPr>
+        <w:t>подготовил</w:t>
+      </w:r>
+      <w:proofErr w:type="spellEnd"/>
+      <w:r>
+        <w:rPr>
+          <w:lang w:val="en-US"/>
+        </w:rPr>
+        <w:t xml:space="preserve"> </w:t>
+      </w:r>
+      <w:proofErr w:type="spellStart"/>
+      <w:r>
+        <w:rPr>
+          <w:lang w:val="en-US"/>
+        </w:rPr>
+        <w:t>для</w:t>
+      </w:r>
+      <w:proofErr w:type="spellEnd"/>
+      <w:r>
+        <w:rPr>
+          <w:lang w:val="en-US"/>
+        </w:rPr>
+        <w:t xml:space="preserve"> </w:t>
+      </w:r>
+      <w:proofErr w:type="spellStart"/>
+      <w:r>
+        <w:rPr>
+          <w:lang w:val="en-US"/>
+        </w:rPr>
+        <w:t>Вас</w:t>
+      </w:r>
+      <w:proofErr w:type="spellEnd"/>
+      <w:r>
+        <w:rPr>
+          <w:lang w:val="en-US"/>
+        </w:rPr>
+        <w:t xml:space="preserve"> </w:t>
+      </w:r>
+      <w:proofErr w:type="spellStart"/>
+      <w:r>
+        <w:rPr>
+          <w:lang w:val="en-US"/>
+        </w:rPr>
+        <w:t>две</w:t>
+      </w:r>
+      <w:proofErr w:type="spellEnd"/>
+      <w:r>
+        <w:rPr>
+          <w:lang w:val="en-US"/>
+        </w:rPr>
+        <w:t xml:space="preserve"> “</w:t>
+      </w:r>
+      <w:proofErr w:type="spellStart"/>
+      <w:r>
+        <w:rPr>
+          <w:lang w:val="en-US"/>
+        </w:rPr>
+        <w:t>репки</w:t>
+      </w:r>
+      <w:proofErr w:type="spellEnd"/>
+      <w:proofErr w:type="gramStart"/>
+      <w:r>
+        <w:rPr>
+          <w:lang w:val="en-US"/>
+        </w:rPr>
+        <w:t>” :</w:t>
+      </w:r>
+      <w:proofErr w:type="gramEnd"/>
     </w:p>
     <w:p>
       <w:pPr>
@@ -618,7 +1053,7 @@
           <w:lang w:val="en-US"/>
         </w:rPr>
       </w:pPr>
-      <w:hyperlink r:id="rId14" w:history="1">
+      <w:hyperlink r:id="rId15" w:history="1">
         <w:r>
           <w:rPr>
             <w:rStyle w:val="a4"/>
@@ -633,8 +1068,13 @@
         </w:rPr>
         <w:t xml:space="preserve"> - </w:t>
       </w:r>
-      <w:r>
-        <w:t xml:space="preserve">домашка </w:t>
+      <w:proofErr w:type="spellStart"/>
+      <w:r>
+        <w:t>домашка</w:t>
+      </w:r>
+      <w:proofErr w:type="spellEnd"/>
+      <w:r>
+        <w:t xml:space="preserve"> </w:t>
       </w:r>
       <w:r>
         <w:rPr>
@@ -663,7 +1103,7 @@
           <w:lang w:val="en-US"/>
         </w:rPr>
       </w:pPr>
-      <w:hyperlink r:id="rId15" w:history="1">
+      <w:hyperlink r:id="rId16" w:history="1">
         <w:r>
           <w:rPr>
             <w:rStyle w:val="a4"/>
@@ -676,30 +1116,336 @@
         <w:rPr>
           <w:lang w:val="en-US"/>
         </w:rPr>
-        <w:t xml:space="preserve"> - учебные материалы, уроки, код и пр., что-бы если что-то понадобится мы знали где искать.</w:t>
-      </w:r>
-    </w:p>
-    <w:p>
-      <w:pPr>
-        <w:rPr>
-          <w:lang w:val="en-US"/>
-        </w:rPr>
-      </w:pPr>
-    </w:p>
-    <w:p>
-      <w:r>
-        <w:rPr>
-          <w:lang w:val="en-US"/>
-        </w:rPr>
-        <w:t xml:space="preserve">Далее мы будем развивать навыки работы с github. </w:t>
-      </w:r>
-      <w:r>
-        <w:t xml:space="preserve">Вы будете делать Ваши проекты и заливать в «репку», приходя на пару будете просто её клонировать и по завершению пары делать «коммит» с изменениями. Но это пока в перспективе. </w:t>
-      </w:r>
-    </w:p>
-    <w:p>
-      <w:r>
-        <w:t>Навыки работы с системами контроля версий «капец» как Вам пригодятся в будующем.</w:t>
+        <w:t xml:space="preserve"> - </w:t>
+      </w:r>
+      <w:proofErr w:type="spellStart"/>
+      <w:r>
+        <w:rPr>
+          <w:lang w:val="en-US"/>
+        </w:rPr>
+        <w:t>учебные</w:t>
+      </w:r>
+      <w:proofErr w:type="spellEnd"/>
+      <w:r>
+        <w:rPr>
+          <w:lang w:val="en-US"/>
+        </w:rPr>
+        <w:t xml:space="preserve"> </w:t>
+      </w:r>
+      <w:proofErr w:type="spellStart"/>
+      <w:r>
+        <w:rPr>
+          <w:lang w:val="en-US"/>
+        </w:rPr>
+        <w:t>материалы</w:t>
+      </w:r>
+      <w:proofErr w:type="spellEnd"/>
+      <w:r>
+        <w:rPr>
+          <w:lang w:val="en-US"/>
+        </w:rPr>
+        <w:t xml:space="preserve">, </w:t>
+      </w:r>
+      <w:proofErr w:type="spellStart"/>
+      <w:r>
+        <w:rPr>
+          <w:lang w:val="en-US"/>
+        </w:rPr>
+        <w:t>уроки</w:t>
+      </w:r>
+      <w:proofErr w:type="spellEnd"/>
+      <w:r>
+        <w:rPr>
+          <w:lang w:val="en-US"/>
+        </w:rPr>
+        <w:t xml:space="preserve">, </w:t>
+      </w:r>
+      <w:proofErr w:type="spellStart"/>
+      <w:r>
+        <w:rPr>
+          <w:lang w:val="en-US"/>
+        </w:rPr>
+        <w:t>код</w:t>
+      </w:r>
+      <w:proofErr w:type="spellEnd"/>
+      <w:r>
+        <w:rPr>
+          <w:lang w:val="en-US"/>
+        </w:rPr>
+        <w:t xml:space="preserve"> и </w:t>
+      </w:r>
+      <w:proofErr w:type="spellStart"/>
+      <w:r>
+        <w:rPr>
+          <w:lang w:val="en-US"/>
+        </w:rPr>
+        <w:t>пр</w:t>
+      </w:r>
+      <w:proofErr w:type="spellEnd"/>
+      <w:proofErr w:type="gramStart"/>
+      <w:r>
+        <w:rPr>
+          <w:lang w:val="en-US"/>
+        </w:rPr>
+        <w:t>.,</w:t>
+      </w:r>
+      <w:proofErr w:type="gramEnd"/>
+      <w:r>
+        <w:rPr>
+          <w:lang w:val="en-US"/>
+        </w:rPr>
+        <w:t xml:space="preserve"> </w:t>
+      </w:r>
+      <w:proofErr w:type="spellStart"/>
+      <w:r>
+        <w:rPr>
+          <w:lang w:val="en-US"/>
+        </w:rPr>
+        <w:t>что-бы</w:t>
+      </w:r>
+      <w:proofErr w:type="spellEnd"/>
+      <w:r>
+        <w:rPr>
+          <w:lang w:val="en-US"/>
+        </w:rPr>
+        <w:t xml:space="preserve"> </w:t>
+      </w:r>
+      <w:proofErr w:type="spellStart"/>
+      <w:r>
+        <w:rPr>
+          <w:lang w:val="en-US"/>
+        </w:rPr>
+        <w:t>если</w:t>
+      </w:r>
+      <w:proofErr w:type="spellEnd"/>
+      <w:r>
+        <w:rPr>
+          <w:lang w:val="en-US"/>
+        </w:rPr>
+        <w:t xml:space="preserve"> </w:t>
+      </w:r>
+      <w:proofErr w:type="spellStart"/>
+      <w:r>
+        <w:rPr>
+          <w:lang w:val="en-US"/>
+        </w:rPr>
+        <w:t>что-то</w:t>
+      </w:r>
+      <w:proofErr w:type="spellEnd"/>
+      <w:r>
+        <w:rPr>
+          <w:lang w:val="en-US"/>
+        </w:rPr>
+        <w:t xml:space="preserve"> </w:t>
+      </w:r>
+      <w:proofErr w:type="spellStart"/>
+      <w:r>
+        <w:rPr>
+          <w:lang w:val="en-US"/>
+        </w:rPr>
+        <w:t>понадобится</w:t>
+      </w:r>
+      <w:proofErr w:type="spellEnd"/>
+      <w:r>
+        <w:rPr>
+          <w:lang w:val="en-US"/>
+        </w:rPr>
+        <w:t xml:space="preserve"> </w:t>
+      </w:r>
+      <w:proofErr w:type="spellStart"/>
+      <w:r>
+        <w:rPr>
+          <w:lang w:val="en-US"/>
+        </w:rPr>
+        <w:t>мы</w:t>
+      </w:r>
+      <w:proofErr w:type="spellEnd"/>
+      <w:r>
+        <w:rPr>
+          <w:lang w:val="en-US"/>
+        </w:rPr>
+        <w:t xml:space="preserve"> </w:t>
+      </w:r>
+      <w:proofErr w:type="spellStart"/>
+      <w:r>
+        <w:rPr>
+          <w:lang w:val="en-US"/>
+        </w:rPr>
+        <w:t>знали</w:t>
+      </w:r>
+      <w:proofErr w:type="spellEnd"/>
+      <w:r>
+        <w:rPr>
+          <w:lang w:val="en-US"/>
+        </w:rPr>
+        <w:t xml:space="preserve"> </w:t>
+      </w:r>
+      <w:proofErr w:type="spellStart"/>
+      <w:r>
+        <w:rPr>
+          <w:lang w:val="en-US"/>
+        </w:rPr>
+        <w:t>где</w:t>
+      </w:r>
+      <w:proofErr w:type="spellEnd"/>
+      <w:r>
+        <w:rPr>
+          <w:lang w:val="en-US"/>
+        </w:rPr>
+        <w:t xml:space="preserve"> </w:t>
+      </w:r>
+      <w:proofErr w:type="spellStart"/>
+      <w:r>
+        <w:rPr>
+          <w:lang w:val="en-US"/>
+        </w:rPr>
+        <w:t>искать</w:t>
+      </w:r>
+      <w:proofErr w:type="spellEnd"/>
+      <w:r>
+        <w:rPr>
+          <w:lang w:val="en-US"/>
+        </w:rPr>
+        <w:t>.</w:t>
+      </w:r>
+    </w:p>
+    <w:p>
+      <w:pPr>
+        <w:rPr>
+          <w:lang w:val="en-US"/>
+        </w:rPr>
+      </w:pPr>
+    </w:p>
+    <w:p>
+      <w:proofErr w:type="spellStart"/>
+      <w:proofErr w:type="gramStart"/>
+      <w:r>
+        <w:rPr>
+          <w:lang w:val="en-US"/>
+        </w:rPr>
+        <w:t>Далее</w:t>
+      </w:r>
+      <w:proofErr w:type="spellEnd"/>
+      <w:r>
+        <w:rPr>
+          <w:lang w:val="en-US"/>
+        </w:rPr>
+        <w:t xml:space="preserve"> </w:t>
+      </w:r>
+      <w:proofErr w:type="spellStart"/>
+      <w:r>
+        <w:rPr>
+          <w:lang w:val="en-US"/>
+        </w:rPr>
+        <w:t>мы</w:t>
+      </w:r>
+      <w:proofErr w:type="spellEnd"/>
+      <w:r>
+        <w:rPr>
+          <w:lang w:val="en-US"/>
+        </w:rPr>
+        <w:t xml:space="preserve"> </w:t>
+      </w:r>
+      <w:proofErr w:type="spellStart"/>
+      <w:r>
+        <w:rPr>
+          <w:lang w:val="en-US"/>
+        </w:rPr>
+        <w:t>будем</w:t>
+      </w:r>
+      <w:proofErr w:type="spellEnd"/>
+      <w:r>
+        <w:rPr>
+          <w:lang w:val="en-US"/>
+        </w:rPr>
+        <w:t xml:space="preserve"> </w:t>
+      </w:r>
+      <w:proofErr w:type="spellStart"/>
+      <w:r>
+        <w:rPr>
+          <w:lang w:val="en-US"/>
+        </w:rPr>
+        <w:t>развивать</w:t>
+      </w:r>
+      <w:proofErr w:type="spellEnd"/>
+      <w:r>
+        <w:rPr>
+          <w:lang w:val="en-US"/>
+        </w:rPr>
+        <w:t xml:space="preserve"> </w:t>
+      </w:r>
+      <w:proofErr w:type="spellStart"/>
+      <w:r>
+        <w:rPr>
+          <w:lang w:val="en-US"/>
+        </w:rPr>
+        <w:t>навыки</w:t>
+      </w:r>
+      <w:proofErr w:type="spellEnd"/>
+      <w:r>
+        <w:rPr>
+          <w:lang w:val="en-US"/>
+        </w:rPr>
+        <w:t xml:space="preserve"> </w:t>
+      </w:r>
+      <w:proofErr w:type="spellStart"/>
+      <w:r>
+        <w:rPr>
+          <w:lang w:val="en-US"/>
+        </w:rPr>
+        <w:t>работы</w:t>
+      </w:r>
+      <w:proofErr w:type="spellEnd"/>
+      <w:r>
+        <w:rPr>
+          <w:lang w:val="en-US"/>
+        </w:rPr>
+        <w:t xml:space="preserve"> с </w:t>
+      </w:r>
+      <w:proofErr w:type="spellStart"/>
+      <w:r>
+        <w:rPr>
+          <w:lang w:val="en-US"/>
+        </w:rPr>
+        <w:t>github</w:t>
+      </w:r>
+      <w:proofErr w:type="spellEnd"/>
+      <w:r>
+        <w:rPr>
+          <w:lang w:val="en-US"/>
+        </w:rPr>
+        <w:t>.</w:t>
+      </w:r>
+      <w:proofErr w:type="gramEnd"/>
+      <w:r>
+        <w:rPr>
+          <w:lang w:val="en-US"/>
+        </w:rPr>
+        <w:t xml:space="preserve"> </w:t>
+      </w:r>
+      <w:r>
+        <w:t>Вы будете делать Ваши проекты и заливать в «репку», приходя на пару будете просто её клонировать и по завершению пары делать «</w:t>
+      </w:r>
+      <w:proofErr w:type="spellStart"/>
+      <w:r>
+        <w:t>коммит</w:t>
+      </w:r>
+      <w:proofErr w:type="spellEnd"/>
+      <w:r>
+        <w:t xml:space="preserve">» с изменениями. Но это пока в перспективе. </w:t>
+      </w:r>
+    </w:p>
+    <w:p>
+      <w:r>
+        <w:t xml:space="preserve">Навыки работы с системами контроля версий «капец» как Вам пригодятся в </w:t>
+      </w:r>
+      <w:proofErr w:type="spellStart"/>
+      <w:r>
+        <w:t>будующем</w:t>
+      </w:r>
+      <w:proofErr w:type="spellEnd"/>
+      <w:r>
+        <w:t>.</w:t>
       </w:r>
     </w:p>
     <w:p>

</xml_diff>